<commit_message>
update trim string for searching
</commit_message>
<xml_diff>
--- a/PlanExcel/document_tlcn.docx
+++ b/PlanExcel/document_tlcn.docx
@@ -760,7 +760,7 @@
           <w:szCs w:val="26"/>
           <w:shd w:val="clear" w:color="auto" w:fill="FFFFFF"/>
         </w:rPr>
-        <w:t xml:space="preserve">Do đó việc xây dựng các ứng dụng cho điện thoại di động đang là một ngành công nghiệp mới đầy tiềm năng và hứa hẹn nhiều sự phát triển vượt bậc của ngành khoa học kỹ thuật. Phần mềm, ứng dụng cho điện thoại di động hiện nay rất đa dạng và phong phú trên các hệ điều hành di động. </w:t>
+        <w:t>Do đó</w:t>
       </w:r>
       <w:r>
         <w:rPr>
@@ -768,6 +768,21 @@
           <w:shd w:val="clear" w:color="auto" w:fill="FFFFFF"/>
           <w:lang w:val="en-US"/>
         </w:rPr>
+        <w:t>,</w:t>
+      </w:r>
+      <w:r>
+        <w:rPr>
+          <w:szCs w:val="26"/>
+          <w:shd w:val="clear" w:color="auto" w:fill="FFFFFF"/>
+        </w:rPr>
+        <w:t xml:space="preserve"> việc xây dựng các ứng dụng cho điện thoại di động đang là một ngành công nghiệp mới đầy tiềm năng và hứa hẹn nhiều sự phát triển vượt bậc của ngành khoa học kỹ thuật. Phần mềm, ứng dụng cho điện thoại di động hiện nay rất đa dạng và phong phú trên các hệ điều hành di động. </w:t>
+      </w:r>
+      <w:r>
+        <w:rPr>
+          <w:szCs w:val="26"/>
+          <w:shd w:val="clear" w:color="auto" w:fill="FFFFFF"/>
+          <w:lang w:val="en-US"/>
+        </w:rPr>
         <w:t>H</w:t>
       </w:r>
       <w:r>
@@ -885,7 +900,19 @@
         <w:rPr>
           <w:szCs w:val="26"/>
         </w:rPr>
-        <w:t>Do trong khuôn khổ thời gian ngắn, trình độ chuyên môn, kinh nghiệm và kiến thức của bản thân còn hạn chế, nên chúng em rất mong được sự góp ý của thầy để đề tài nghiên cứu của em ngày càng hoàn thiện hơn và được ứng dụng trong thực tế</w:t>
+        <w:t>Do trong khuôn khổ thời gian ngắn, trình độ chuyên môn, kinh nghiệm và kiến thức của bản thân còn hạn chế</w:t>
+      </w:r>
+      <w:r>
+        <w:rPr>
+          <w:szCs w:val="26"/>
+        </w:rPr>
+        <w:t>, nên</w:t>
+      </w:r>
+      <w:r>
+        <w:rPr>
+          <w:szCs w:val="26"/>
+        </w:rPr>
+        <w:t xml:space="preserve"> em rất mong được sự góp ý của thầy để đề tài nghiên cứu của em ngày càng hoàn thiện hơn và được ứng dụng trong thực tế</w:t>
       </w:r>
       <w:r>
         <w:rPr>
@@ -3670,7 +3697,27 @@
         <w:rPr>
           <w:lang w:val="en-US"/>
         </w:rPr>
-        <w:t>NhacCuaTui là một dịch vụ âm nhạc kỹ thuật số thành lập từ năm 2007, được coi là một trong những trang web âm nhạc trực tuyến lớn nhất Việt Nam.</w:t>
+        <w:t>NCT (</w:t>
+      </w:r>
+      <w:r>
+        <w:rPr>
+          <w:lang w:val="en-US"/>
+        </w:rPr>
+        <w:t>NhacCuaTui</w:t>
+      </w:r>
+      <w:r>
+        <w:rPr>
+          <w:lang w:val="en-US"/>
+        </w:rPr>
+        <w:t>)</w:t>
+      </w:r>
+      <w:bookmarkStart w:id="8" w:name="_GoBack"/>
+      <w:bookmarkEnd w:id="8"/>
+      <w:r>
+        <w:rPr>
+          <w:lang w:val="en-US"/>
+        </w:rPr>
+        <w:t xml:space="preserve"> là một dịch vụ âm nhạc kỹ thuật số thành lập từ năm 2007, được coi là một trong những trang web âm nhạc trực tuyến lớn nhất Việt Nam.</w:t>
       </w:r>
     </w:p>
     <w:p>
@@ -3735,8 +3782,6 @@
         </w:rPr>
         <w:t>Danh sách nghe nhạc được điều chỉnh liên tục theo sở thích của người dùng.</w:t>
       </w:r>
-      <w:bookmarkStart w:id="8" w:name="_GoBack"/>
-      <w:bookmarkEnd w:id="8"/>
     </w:p>
     <w:p>
       <w:pPr>
@@ -15885,7 +15930,7 @@
 </file>
 
 <file path=customXml/itemProps1.xml><?xml version="1.0" encoding="utf-8"?>
-<ds:datastoreItem xmlns:ds="http://schemas.openxmlformats.org/officeDocument/2006/customXml" ds:itemID="{797B2B66-0D3D-44CE-9421-11C7ECF84AB3}">
+<ds:datastoreItem xmlns:ds="http://schemas.openxmlformats.org/officeDocument/2006/customXml" ds:itemID="{1C09FE5C-B025-4EF1-AB5B-2A1D46D0D054}">
   <ds:schemaRefs>
     <ds:schemaRef ds:uri="http://schemas.openxmlformats.org/officeDocument/2006/bibliography"/>
   </ds:schemaRefs>

</xml_diff>

<commit_message>
update ui and animation
</commit_message>
<xml_diff>
--- a/PlanExcel/document_tlcn.docx
+++ b/PlanExcel/document_tlcn.docx
@@ -4546,6 +4546,8 @@
           <w:lang w:val="fr-FR"/>
         </w:rPr>
       </w:pPr>
+      <w:bookmarkStart w:id="12" w:name="_GoBack"/>
+      <w:bookmarkEnd w:id="12"/>
       <w:r>
         <w:rPr>
           <w:lang w:val="fr-FR"/>
@@ -4770,14 +4772,14 @@
           <w:lang w:val="fr-FR"/>
         </w:rPr>
       </w:pPr>
-      <w:bookmarkStart w:id="12" w:name="_Toc119071226"/>
+      <w:bookmarkStart w:id="13" w:name="_Toc119071226"/>
       <w:r>
         <w:rPr>
           <w:lang w:val="fr-FR"/>
         </w:rPr>
         <w:t>Lý do chọn đề tài</w:t>
       </w:r>
-      <w:bookmarkEnd w:id="12"/>
+      <w:bookmarkEnd w:id="13"/>
     </w:p>
     <w:p>
       <w:pPr>
@@ -5058,7 +5060,7 @@
           <w:lang w:val="fr-FR"/>
         </w:rPr>
       </w:pPr>
-      <w:bookmarkStart w:id="13" w:name="_Toc119071227"/>
+      <w:bookmarkStart w:id="14" w:name="_Toc119071227"/>
       <w:r>
         <w:rPr>
           <w:lang w:val="fr-FR"/>
@@ -5071,7 +5073,7 @@
         </w:rPr>
         <w:t xml:space="preserve"> chức năng</w:t>
       </w:r>
-      <w:bookmarkEnd w:id="13"/>
+      <w:bookmarkEnd w:id="14"/>
     </w:p>
     <w:p>
       <w:pPr>
@@ -5342,7 +5344,7 @@
           <w:lang w:val="fr-FR"/>
         </w:rPr>
       </w:pPr>
-      <w:bookmarkStart w:id="14" w:name="_Toc119071228"/>
+      <w:bookmarkStart w:id="15" w:name="_Toc119071228"/>
       <w:r>
         <w:rPr>
           <w:lang w:val="fr-FR"/>
@@ -5361,7 +5363,7 @@
         </w:rPr>
         <w:t xml:space="preserve"> chức năng</w:t>
       </w:r>
-      <w:bookmarkEnd w:id="14"/>
+      <w:bookmarkEnd w:id="15"/>
     </w:p>
     <w:p>
       <w:pPr>
@@ -5433,7 +5435,7 @@
           <w:lang w:val="en-US"/>
         </w:rPr>
       </w:pPr>
-      <w:bookmarkStart w:id="15" w:name="_Toc119071229"/>
+      <w:bookmarkStart w:id="16" w:name="_Toc119071229"/>
       <w:r>
         <w:rPr>
           <w:lang w:val="en-US"/>
@@ -5447,7 +5449,7 @@
         </w:rPr>
         <w:t>THIẾT KẾ HỆ THỐNG</w:t>
       </w:r>
-      <w:bookmarkEnd w:id="15"/>
+      <w:bookmarkEnd w:id="16"/>
     </w:p>
     <w:p>
       <w:pPr>
@@ -5458,14 +5460,14 @@
           <w:lang w:val="en-US"/>
         </w:rPr>
       </w:pPr>
-      <w:bookmarkStart w:id="16" w:name="_Toc119071230"/>
+      <w:bookmarkStart w:id="17" w:name="_Toc119071230"/>
       <w:r>
         <w:rPr>
           <w:lang w:val="en-US"/>
         </w:rPr>
         <w:t>Sơ đồ chức năng</w:t>
       </w:r>
-      <w:bookmarkEnd w:id="16"/>
+      <w:bookmarkEnd w:id="17"/>
     </w:p>
     <w:p>
       <w:pPr>
@@ -5989,14 +5991,14 @@
           <w:lang w:val="en-US"/>
         </w:rPr>
       </w:pPr>
-      <w:bookmarkStart w:id="17" w:name="_Toc119071231"/>
+      <w:bookmarkStart w:id="18" w:name="_Toc119071231"/>
       <w:r>
         <w:rPr>
           <w:lang w:val="en-US"/>
         </w:rPr>
         <w:t>Đặc tả chức năng</w:t>
       </w:r>
-      <w:bookmarkEnd w:id="17"/>
+      <w:bookmarkEnd w:id="18"/>
     </w:p>
     <w:p>
       <w:pPr>
@@ -11244,7 +11246,7 @@
           <w:lang w:val="en-US"/>
         </w:rPr>
       </w:pPr>
-      <w:bookmarkStart w:id="18" w:name="_Toc119071232"/>
+      <w:bookmarkStart w:id="19" w:name="_Toc119071232"/>
       <w:r>
         <w:rPr>
           <w:lang w:val="en-US"/>
@@ -11252,7 +11254,7 @@
         <w:lastRenderedPageBreak/>
         <w:t>Thiết kế cơ sở dữ liệu</w:t>
       </w:r>
-      <w:bookmarkEnd w:id="18"/>
+      <w:bookmarkEnd w:id="19"/>
     </w:p>
     <w:p>
       <w:pPr>
@@ -11621,7 +11623,7 @@
           <w:lang w:val="en-US"/>
         </w:rPr>
       </w:pPr>
-      <w:bookmarkStart w:id="19" w:name="_Toc119071233"/>
+      <w:bookmarkStart w:id="20" w:name="_Toc119071233"/>
       <w:r>
         <w:rPr>
           <w:lang w:val="en-US"/>
@@ -11634,7 +11636,7 @@
         </w:rPr>
         <w:t>n</w:t>
       </w:r>
-      <w:bookmarkEnd w:id="19"/>
+      <w:bookmarkEnd w:id="20"/>
     </w:p>
     <w:p>
       <w:pPr>
@@ -11715,15 +11717,7 @@
           <w:lang w:val="en-US"/>
         </w:rPr>
         <w:lastRenderedPageBreak/>
-        <w:t>XÂY</w:t>
-      </w:r>
-      <w:bookmarkStart w:id="20" w:name="_GoBack"/>
-      <w:bookmarkEnd w:id="20"/>
-      <w:r>
-        <w:rPr>
-          <w:lang w:val="en-US"/>
-        </w:rPr>
-        <w:t xml:space="preserve"> DỰNG ỨNG DỤNG</w:t>
+        <w:t>XÂY DỰNG ỨNG DỤNG</w:t>
       </w:r>
     </w:p>
     <w:p>
@@ -11974,6 +11968,7 @@
       </w:pPr>
       <w:r>
         <w:rPr>
+          <w:noProof/>
           <w:lang w:val="en-US"/>
         </w:rPr>
         <w:drawing>
@@ -12041,6 +12036,7 @@
       </w:pPr>
       <w:r>
         <w:rPr>
+          <w:noProof/>
           <w:lang w:val="en-US"/>
         </w:rPr>
         <w:drawing>
@@ -12109,6 +12105,7 @@
       </w:pPr>
       <w:r>
         <w:rPr>
+          <w:noProof/>
           <w:lang w:val="en-US"/>
         </w:rPr>
         <w:drawing>
@@ -12291,9 +12288,9 @@
         </w:rPr>
         <w:lastRenderedPageBreak/>
         <w:drawing>
-          <wp:inline distT="0" distB="0" distL="0" distR="0" wp14:anchorId="76FC2B22" wp14:editId="430FB814">
-            <wp:extent cx="2038985" cy="4077970"/>
-            <wp:effectExtent l="0" t="0" r="0" b="0"/>
+          <wp:inline distT="0" distB="0" distL="0" distR="0" wp14:anchorId="76FC2B22" wp14:editId="34659716">
+            <wp:extent cx="2034540" cy="4069080"/>
+            <wp:effectExtent l="0" t="0" r="3810" b="7620"/>
             <wp:docPr id="9" name="Picture 9" descr="C:\Users\Admin\AppData\Local\Microsoft\Windows\INetCache\Content.Word\Screenshot_2022-11-10-09-03-18-144_com.example.music.jpg"/>
             <wp:cNvGraphicFramePr>
               <a:graphicFrameLocks xmlns:a="http://schemas.openxmlformats.org/drawingml/2006/main" noChangeAspect="1"/>
@@ -12323,7 +12320,7 @@
                   <pic:spPr bwMode="auto">
                     <a:xfrm>
                       <a:off x="0" y="0"/>
-                      <a:ext cx="2038985" cy="4077970"/>
+                      <a:ext cx="2034540" cy="4069080"/>
                     </a:xfrm>
                     <a:prstGeom prst="rect">
                       <a:avLst/>
@@ -12413,9 +12410,9 @@
           <w:lang w:val="en-US"/>
         </w:rPr>
         <w:drawing>
-          <wp:inline distT="0" distB="0" distL="0" distR="0" wp14:anchorId="528FC693" wp14:editId="70C1CF9D">
-            <wp:extent cx="2042160" cy="4084320"/>
-            <wp:effectExtent l="0" t="0" r="0" b="0"/>
+          <wp:inline distT="0" distB="0" distL="0" distR="0" wp14:anchorId="528FC693" wp14:editId="0CCFCE0E">
+            <wp:extent cx="2240280" cy="4480560"/>
+            <wp:effectExtent l="0" t="0" r="7620" b="0"/>
             <wp:docPr id="12" name="Picture 12" descr="C:\Users\Admin\AppData\Local\Microsoft\Windows\INetCache\Content.Word\Screenshot_2022-11-10-08-59-54-719_com.example.music.jpg"/>
             <wp:cNvGraphicFramePr>
               <a:graphicFrameLocks xmlns:a="http://schemas.openxmlformats.org/drawingml/2006/main" noChangeAspect="1"/>
@@ -12445,7 +12442,7 @@
                   <pic:spPr bwMode="auto">
                     <a:xfrm>
                       <a:off x="0" y="0"/>
-                      <a:ext cx="2042160" cy="4084320"/>
+                      <a:ext cx="2240280" cy="4480560"/>
                     </a:xfrm>
                     <a:prstGeom prst="rect">
                       <a:avLst/>
@@ -12473,9 +12470,9 @@
           <w:lang w:val="en-US"/>
         </w:rPr>
         <w:drawing>
-          <wp:inline distT="0" distB="0" distL="0" distR="0" wp14:anchorId="5646AE8C" wp14:editId="70A31C14">
-            <wp:extent cx="2042160" cy="4084320"/>
-            <wp:effectExtent l="0" t="0" r="0" b="0"/>
+          <wp:inline distT="0" distB="0" distL="0" distR="0" wp14:anchorId="5646AE8C" wp14:editId="72653C85">
+            <wp:extent cx="2240280" cy="4480560"/>
+            <wp:effectExtent l="0" t="0" r="7620" b="0"/>
             <wp:docPr id="14" name="Picture 14" descr="C:\Users\Admin\AppData\Local\Microsoft\Windows\INetCache\Content.Word\Screenshot_2022-11-10-09-14-41-216_com.example.music.jpg"/>
             <wp:cNvGraphicFramePr>
               <a:graphicFrameLocks xmlns:a="http://schemas.openxmlformats.org/drawingml/2006/main" noChangeAspect="1"/>
@@ -12505,7 +12502,7 @@
                   <pic:spPr bwMode="auto">
                     <a:xfrm>
                       <a:off x="0" y="0"/>
-                      <a:ext cx="2042160" cy="4084320"/>
+                      <a:ext cx="2240280" cy="4480560"/>
                     </a:xfrm>
                     <a:prstGeom prst="rect">
                       <a:avLst/>
@@ -12567,6 +12564,7 @@
       </w:pPr>
       <w:r>
         <w:rPr>
+          <w:noProof/>
           <w:lang w:val="en-US"/>
         </w:rPr>
         <w:drawing>
@@ -12634,6 +12632,7 @@
       </w:pPr>
       <w:r>
         <w:rPr>
+          <w:noProof/>
           <w:lang w:val="en-US"/>
         </w:rPr>
         <w:drawing>
@@ -13343,6 +13342,7 @@
         <w:docPartUnique/>
       </w:docPartObj>
     </w:sdtPr>
+    <w:sdtEndPr/>
     <w:sdtContent>
       <w:p>
         <w:pPr>
@@ -17125,7 +17125,7 @@
 </file>
 
 <file path=customXml/itemProps1.xml><?xml version="1.0" encoding="utf-8"?>
-<ds:datastoreItem xmlns:ds="http://schemas.openxmlformats.org/officeDocument/2006/customXml" ds:itemID="{468A757E-75EE-4BD0-9065-8C4FEDED1217}">
+<ds:datastoreItem xmlns:ds="http://schemas.openxmlformats.org/officeDocument/2006/customXml" ds:itemID="{47742249-CCE3-4969-B28C-498E1D45931F}">
   <ds:schemaRefs>
     <ds:schemaRef ds:uri="http://schemas.openxmlformats.org/officeDocument/2006/bibliography"/>
   </ds:schemaRefs>

</xml_diff>

<commit_message>
update document, keep playing when song is over
</commit_message>
<xml_diff>
--- a/PlanExcel/document_tlcn.docx
+++ b/PlanExcel/document_tlcn.docx
@@ -3975,7 +3975,7 @@
         <w:rPr>
           <w:lang w:val="en-US"/>
         </w:rPr>
-        <w:t>Mô hình phát triển ứng dụng Model – View – ViewModel (MVVM)</w:t>
+        <w:t>Mô hình phát triển ứng dụng Model – View – ViewModel</w:t>
       </w:r>
       <w:bookmarkEnd w:id="9"/>
     </w:p>
@@ -4546,8 +4546,6 @@
           <w:lang w:val="fr-FR"/>
         </w:rPr>
       </w:pPr>
-      <w:bookmarkStart w:id="12" w:name="_GoBack"/>
-      <w:bookmarkEnd w:id="12"/>
       <w:r>
         <w:rPr>
           <w:lang w:val="fr-FR"/>
@@ -4772,14 +4770,14 @@
           <w:lang w:val="fr-FR"/>
         </w:rPr>
       </w:pPr>
-      <w:bookmarkStart w:id="13" w:name="_Toc119071226"/>
+      <w:bookmarkStart w:id="12" w:name="_Toc119071226"/>
       <w:r>
         <w:rPr>
           <w:lang w:val="fr-FR"/>
         </w:rPr>
         <w:t>Lý do chọn đề tài</w:t>
       </w:r>
-      <w:bookmarkEnd w:id="13"/>
+      <w:bookmarkEnd w:id="12"/>
     </w:p>
     <w:p>
       <w:pPr>
@@ -5060,7 +5058,7 @@
           <w:lang w:val="fr-FR"/>
         </w:rPr>
       </w:pPr>
-      <w:bookmarkStart w:id="14" w:name="_Toc119071227"/>
+      <w:bookmarkStart w:id="13" w:name="_Toc119071227"/>
       <w:r>
         <w:rPr>
           <w:lang w:val="fr-FR"/>
@@ -5073,7 +5071,7 @@
         </w:rPr>
         <w:t xml:space="preserve"> chức năng</w:t>
       </w:r>
-      <w:bookmarkEnd w:id="14"/>
+      <w:bookmarkEnd w:id="13"/>
     </w:p>
     <w:p>
       <w:pPr>
@@ -5344,7 +5342,7 @@
           <w:lang w:val="fr-FR"/>
         </w:rPr>
       </w:pPr>
-      <w:bookmarkStart w:id="15" w:name="_Toc119071228"/>
+      <w:bookmarkStart w:id="14" w:name="_Toc119071228"/>
       <w:r>
         <w:rPr>
           <w:lang w:val="fr-FR"/>
@@ -5363,7 +5361,7 @@
         </w:rPr>
         <w:t xml:space="preserve"> chức năng</w:t>
       </w:r>
-      <w:bookmarkEnd w:id="15"/>
+      <w:bookmarkEnd w:id="14"/>
     </w:p>
     <w:p>
       <w:pPr>
@@ -5435,7 +5433,7 @@
           <w:lang w:val="en-US"/>
         </w:rPr>
       </w:pPr>
-      <w:bookmarkStart w:id="16" w:name="_Toc119071229"/>
+      <w:bookmarkStart w:id="15" w:name="_Toc119071229"/>
       <w:r>
         <w:rPr>
           <w:lang w:val="en-US"/>
@@ -5449,7 +5447,7 @@
         </w:rPr>
         <w:t>THIẾT KẾ HỆ THỐNG</w:t>
       </w:r>
-      <w:bookmarkEnd w:id="16"/>
+      <w:bookmarkEnd w:id="15"/>
     </w:p>
     <w:p>
       <w:pPr>
@@ -5460,14 +5458,14 @@
           <w:lang w:val="en-US"/>
         </w:rPr>
       </w:pPr>
-      <w:bookmarkStart w:id="17" w:name="_Toc119071230"/>
+      <w:bookmarkStart w:id="16" w:name="_Toc119071230"/>
       <w:r>
         <w:rPr>
           <w:lang w:val="en-US"/>
         </w:rPr>
         <w:t>Sơ đồ chức năng</w:t>
       </w:r>
-      <w:bookmarkEnd w:id="17"/>
+      <w:bookmarkEnd w:id="16"/>
     </w:p>
     <w:p>
       <w:pPr>
@@ -5991,14 +5989,14 @@
           <w:lang w:val="en-US"/>
         </w:rPr>
       </w:pPr>
-      <w:bookmarkStart w:id="18" w:name="_Toc119071231"/>
+      <w:bookmarkStart w:id="17" w:name="_Toc119071231"/>
       <w:r>
         <w:rPr>
           <w:lang w:val="en-US"/>
         </w:rPr>
         <w:t>Đặc tả chức năng</w:t>
       </w:r>
-      <w:bookmarkEnd w:id="18"/>
+      <w:bookmarkEnd w:id="17"/>
     </w:p>
     <w:p>
       <w:pPr>
@@ -11246,7 +11244,7 @@
           <w:lang w:val="en-US"/>
         </w:rPr>
       </w:pPr>
-      <w:bookmarkStart w:id="19" w:name="_Toc119071232"/>
+      <w:bookmarkStart w:id="18" w:name="_Toc119071232"/>
       <w:r>
         <w:rPr>
           <w:lang w:val="en-US"/>
@@ -11254,7 +11252,7 @@
         <w:lastRenderedPageBreak/>
         <w:t>Thiết kế cơ sở dữ liệu</w:t>
       </w:r>
-      <w:bookmarkEnd w:id="19"/>
+      <w:bookmarkEnd w:id="18"/>
     </w:p>
     <w:p>
       <w:pPr>
@@ -11623,7 +11621,7 @@
           <w:lang w:val="en-US"/>
         </w:rPr>
       </w:pPr>
-      <w:bookmarkStart w:id="20" w:name="_Toc119071233"/>
+      <w:bookmarkStart w:id="19" w:name="_Toc119071233"/>
       <w:r>
         <w:rPr>
           <w:lang w:val="en-US"/>
@@ -11636,7 +11634,7 @@
         </w:rPr>
         <w:t>n</w:t>
       </w:r>
-      <w:bookmarkEnd w:id="20"/>
+      <w:bookmarkEnd w:id="19"/>
     </w:p>
     <w:p>
       <w:pPr>
@@ -12147,31 +12145,43 @@
     </w:p>
     <w:p>
       <w:pPr>
-        <w:pStyle w:val="Heading2"/>
-        <w:spacing w:before="0" w:line="360" w:lineRule="auto"/>
-        <w:ind w:left="284"/>
-        <w:rPr>
-          <w:lang w:val="en-US"/>
-        </w:rPr>
-      </w:pPr>
-      <w:r>
-        <w:rPr>
-          <w:lang w:val="en-US"/>
-        </w:rPr>
-        <w:t>Giao diện</w:t>
-      </w:r>
-    </w:p>
-    <w:p>
-      <w:r>
-        <w:rPr>
-          <w:noProof/>
+        <w:pStyle w:val="ListParagraph"/>
+        <w:numPr>
+          <w:ilvl w:val="0"/>
+          <w:numId w:val="22"/>
+        </w:numPr>
+        <w:spacing w:line="259" w:lineRule="auto"/>
+        <w:jc w:val="left"/>
+        <w:rPr>
+          <w:lang w:val="en-US"/>
+        </w:rPr>
+      </w:pPr>
+      <w:r>
+        <w:rPr>
+          <w:lang w:val="en-US"/>
+        </w:rPr>
+        <w:t>Đoạn code hiển thị tất cả bài hát</w:t>
+      </w:r>
+    </w:p>
+    <w:p>
+      <w:pPr>
+        <w:pStyle w:val="ListParagraph"/>
+        <w:spacing w:line="259" w:lineRule="auto"/>
+        <w:ind w:left="1008" w:firstLine="0"/>
+        <w:jc w:val="left"/>
+        <w:rPr>
+          <w:lang w:val="en-US"/>
+        </w:rPr>
+      </w:pPr>
+      <w:r>
+        <w:rPr>
           <w:lang w:val="en-US"/>
         </w:rPr>
         <w:drawing>
-          <wp:inline distT="0" distB="0" distL="0" distR="0" wp14:anchorId="7567EEF2" wp14:editId="2F46C129">
-            <wp:extent cx="2324735" cy="4649470"/>
-            <wp:effectExtent l="0" t="0" r="0" b="0"/>
-            <wp:docPr id="1" name="Picture 1" descr="C:\Users\Admin\AppData\Local\Microsoft\Windows\INetCache\Content.Word\Screenshot_2022-11-10-08-59-27-384_com.example.music.jpg"/>
+          <wp:inline distT="0" distB="0" distL="0" distR="0" wp14:anchorId="774CFCDE" wp14:editId="5CDE26FE">
+            <wp:extent cx="5060441" cy="3017520"/>
+            <wp:effectExtent l="0" t="0" r="6985" b="0"/>
+            <wp:docPr id="1" name="Picture 1"/>
             <wp:cNvGraphicFramePr>
               <a:graphicFrameLocks xmlns:a="http://schemas.openxmlformats.org/drawingml/2006/main" noChangeAspect="1"/>
             </wp:cNvGraphicFramePr>
@@ -12179,36 +12189,23 @@
               <a:graphicData uri="http://schemas.openxmlformats.org/drawingml/2006/picture">
                 <pic:pic xmlns:pic="http://schemas.openxmlformats.org/drawingml/2006/picture">
                   <pic:nvPicPr>
-                    <pic:cNvPr id="0" name="Picture 1" descr="C:\Users\Admin\AppData\Local\Microsoft\Windows\INetCache\Content.Word\Screenshot_2022-11-10-08-59-27-384_com.example.music.jpg"/>
-                    <pic:cNvPicPr>
-                      <a:picLocks noChangeAspect="1" noChangeArrowheads="1"/>
-                    </pic:cNvPicPr>
+                    <pic:cNvPr id="1" name=""/>
+                    <pic:cNvPicPr/>
                   </pic:nvPicPr>
                   <pic:blipFill>
-                    <a:blip r:embed="rId18" cstate="print">
-                      <a:extLst>
-                        <a:ext uri="{28A0092B-C50C-407E-A947-70E740481C1C}">
-                          <a14:useLocalDpi xmlns:a14="http://schemas.microsoft.com/office/drawing/2010/main" val="0"/>
-                        </a:ext>
-                      </a:extLst>
-                    </a:blip>
-                    <a:srcRect/>
+                    <a:blip r:embed="rId18"/>
                     <a:stretch>
                       <a:fillRect/>
                     </a:stretch>
                   </pic:blipFill>
-                  <pic:spPr bwMode="auto">
+                  <pic:spPr>
                     <a:xfrm>
                       <a:off x="0" y="0"/>
-                      <a:ext cx="2324735" cy="4649470"/>
+                      <a:ext cx="5067973" cy="3022011"/>
                     </a:xfrm>
                     <a:prstGeom prst="rect">
                       <a:avLst/>
                     </a:prstGeom>
-                    <a:noFill/>
-                    <a:ln>
-                      <a:noFill/>
-                    </a:ln>
                   </pic:spPr>
                 </pic:pic>
               </a:graphicData>
@@ -12216,19 +12213,219 @@
           </wp:inline>
         </w:drawing>
       </w:r>
+    </w:p>
+    <w:p>
+      <w:pPr>
+        <w:spacing w:line="259" w:lineRule="auto"/>
+        <w:ind w:firstLine="0"/>
+        <w:jc w:val="left"/>
+        <w:rPr>
+          <w:lang w:val="en-US"/>
+        </w:rPr>
+      </w:pPr>
+      <w:r>
+        <w:rPr>
+          <w:lang w:val="en-US"/>
+        </w:rPr>
+        <w:br w:type="page"/>
+      </w:r>
+    </w:p>
+    <w:p>
+      <w:pPr>
+        <w:pStyle w:val="Heading2"/>
+        <w:spacing w:before="0" w:line="360" w:lineRule="auto"/>
+        <w:ind w:left="284"/>
+        <w:rPr>
+          <w:lang w:val="en-US"/>
+        </w:rPr>
+      </w:pPr>
+      <w:r>
+        <w:rPr>
+          <w:lang w:val="en-US"/>
+        </w:rPr>
+        <w:lastRenderedPageBreak/>
+        <w:t>Giao diện</w:t>
+      </w:r>
+    </w:p>
+    <w:p>
+      <w:pPr>
+        <w:rPr>
+          <w:lang w:val="en-US"/>
+        </w:rPr>
+      </w:pPr>
+      <w:r>
+        <w:rPr>
+          <w:lang w:val="en-US"/>
+        </w:rPr>
+        <w:t>Một số màn hình trong ứng dụng</w:t>
+      </w:r>
+    </w:p>
+    <w:p>
       <w:r>
         <w:t xml:space="preserve"> </w:t>
       </w:r>
       <w:r>
+        <w:pict w14:anchorId="599C0320">
+          <v:shapetype id="_x0000_t75" coordsize="21600,21600" o:spt="75" o:preferrelative="t" path="m@4@5l@4@11@9@11@9@5xe" filled="f" stroked="f">
+            <v:stroke joinstyle="miter"/>
+            <v:formulas>
+              <v:f eqn="if lineDrawn pixelLineWidth 0"/>
+              <v:f eqn="sum @0 1 0"/>
+              <v:f eqn="sum 0 0 @1"/>
+              <v:f eqn="prod @2 1 2"/>
+              <v:f eqn="prod @3 21600 pixelWidth"/>
+              <v:f eqn="prod @3 21600 pixelHeight"/>
+              <v:f eqn="sum @0 0 1"/>
+              <v:f eqn="prod @6 1 2"/>
+              <v:f eqn="prod @7 21600 pixelWidth"/>
+              <v:f eqn="sum @8 21600 0"/>
+              <v:f eqn="prod @7 21600 pixelHeight"/>
+              <v:f eqn="sum @10 21600 0"/>
+            </v:formulas>
+            <v:path o:extrusionok="f" gradientshapeok="t" o:connecttype="rect"/>
+            <o:lock v:ext="edit" aspectratio="t"/>
+          </v:shapetype>
+          <v:shape id="_x0000_i1048" type="#_x0000_t75" style="width:212.4pt;height:471.6pt">
+            <v:imagedata r:id="rId19" o:title="Screenshot_20221205-183445_MUSIC"/>
+          </v:shape>
+        </w:pict>
+      </w:r>
+      <w:r>
+        <w:rPr>
+          <w:lang w:val="en-US"/>
+        </w:rPr>
+        <w:t xml:space="preserve"> </w:t>
+      </w:r>
+      <w:r>
+        <w:pict w14:anchorId="0E2617CA">
+          <v:shape id="_x0000_i1029" type="#_x0000_t75" style="width:211.2pt;height:471.6pt">
+            <v:imagedata r:id="rId20" o:title="Screenshot_20221205-183526_MUSIC"/>
+          </v:shape>
+        </w:pict>
+      </w:r>
+    </w:p>
+    <w:p>
+      <w:pPr>
         <w:rPr>
           <w:noProof/>
           <w:lang w:val="en-US"/>
         </w:rPr>
+      </w:pPr>
+      <w:r>
+        <w:rPr>
+          <w:noProof/>
+          <w:lang w:val="en-US"/>
+        </w:rPr>
+        <w:lastRenderedPageBreak/>
+        <w:t xml:space="preserve"> </w:t>
+      </w:r>
+      <w:r>
+        <w:rPr>
+          <w:noProof/>
+          <w:lang w:val="en-US"/>
+        </w:rPr>
+        <w:pict w14:anchorId="3D2F66D1">
+          <v:shape id="_x0000_i1039" type="#_x0000_t75" style="width:216.6pt;height:482.4pt">
+            <v:imagedata r:id="rId21" o:title="Screenshot_20221205-183800_MUSIC"/>
+          </v:shape>
+        </w:pict>
+      </w:r>
+      <w:r>
+        <w:rPr>
+          <w:noProof/>
+          <w:lang w:val="en-US"/>
+        </w:rPr>
+        <w:t xml:space="preserve"> </w:t>
+      </w:r>
+      <w:r>
+        <w:rPr>
+          <w:noProof/>
+          <w:lang w:val="en-US"/>
+        </w:rPr>
+        <w:pict w14:anchorId="60E0E3C2">
+          <v:shape id="_x0000_i1072" type="#_x0000_t75" style="width:215.4pt;height:482.4pt">
+            <v:imagedata r:id="rId22" o:title="Screenshot_20221205-183819_MUSIC"/>
+          </v:shape>
+        </w:pict>
+      </w:r>
+    </w:p>
+    <w:p>
+      <w:pPr>
+        <w:rPr>
+          <w:lang w:val="en-US"/>
+        </w:rPr>
+      </w:pPr>
+      <w:r>
+        <w:rPr>
+          <w:lang w:val="en-US"/>
+        </w:rPr>
+        <w:t xml:space="preserve"> </w:t>
+      </w:r>
+    </w:p>
+    <w:p>
+      <w:pPr>
+        <w:spacing w:line="259" w:lineRule="auto"/>
+        <w:ind w:firstLine="0"/>
+        <w:jc w:val="left"/>
+        <w:rPr>
+          <w:lang w:val="en-US"/>
+        </w:rPr>
+      </w:pPr>
+      <w:r>
+        <w:rPr>
+          <w:lang w:val="en-US"/>
+        </w:rPr>
+        <w:br w:type="page"/>
+      </w:r>
+    </w:p>
+    <w:p>
+      <w:pPr>
+        <w:pStyle w:val="Heading2"/>
+        <w:spacing w:before="0" w:line="360" w:lineRule="auto"/>
+        <w:ind w:left="284"/>
+        <w:rPr>
+          <w:lang w:val="en-US"/>
+        </w:rPr>
+      </w:pPr>
+      <w:r>
+        <w:rPr>
+          <w:lang w:val="en-US"/>
+        </w:rPr>
+        <w:lastRenderedPageBreak/>
+        <w:t>Cơ sở dữ liệu</w:t>
+      </w:r>
+    </w:p>
+    <w:p>
+      <w:pPr>
+        <w:pStyle w:val="Heading3"/>
+        <w:ind w:left="270"/>
+        <w:rPr>
+          <w:lang w:val="en-US"/>
+        </w:rPr>
+      </w:pPr>
+      <w:r>
+        <w:rPr>
+          <w:lang w:val="en-US"/>
+        </w:rPr>
+        <w:t>Trực tuyến</w:t>
+      </w:r>
+    </w:p>
+    <w:p>
+      <w:pPr>
+        <w:rPr>
+          <w:lang w:val="en-US"/>
+        </w:rPr>
+      </w:pPr>
+      <w:r>
+        <w:rPr>
+          <w:noProof/>
+          <w:lang w:val="en-US"/>
+        </w:rPr>
         <w:drawing>
-          <wp:inline distT="0" distB="0" distL="0" distR="0" wp14:anchorId="486D167D" wp14:editId="1C049606">
-            <wp:extent cx="2324735" cy="4649470"/>
-            <wp:effectExtent l="0" t="0" r="0" b="0"/>
-            <wp:docPr id="7" name="Picture 7" descr="C:\Users\Admin\AppData\Local\Microsoft\Windows\INetCache\Content.Word\Screenshot_2022-11-10-09-07-53-251_com.example.music.jpg"/>
+          <wp:inline distT="0" distB="0" distL="0" distR="0" wp14:anchorId="515CB65B" wp14:editId="4B0F5003">
+            <wp:extent cx="5558063" cy="3581400"/>
+            <wp:effectExtent l="0" t="0" r="5080" b="0"/>
+            <wp:docPr id="3" name="Picture 3"/>
             <wp:cNvGraphicFramePr>
               <a:graphicFrameLocks xmlns:a="http://schemas.openxmlformats.org/drawingml/2006/main" noChangeAspect="1"/>
             </wp:cNvGraphicFramePr>
@@ -12236,36 +12433,23 @@
               <a:graphicData uri="http://schemas.openxmlformats.org/drawingml/2006/picture">
                 <pic:pic xmlns:pic="http://schemas.openxmlformats.org/drawingml/2006/picture">
                   <pic:nvPicPr>
-                    <pic:cNvPr id="0" name="Picture 3" descr="C:\Users\Admin\AppData\Local\Microsoft\Windows\INetCache\Content.Word\Screenshot_2022-11-10-09-07-53-251_com.example.music.jpg"/>
-                    <pic:cNvPicPr>
-                      <a:picLocks noChangeAspect="1" noChangeArrowheads="1"/>
-                    </pic:cNvPicPr>
+                    <pic:cNvPr id="1" name=""/>
+                    <pic:cNvPicPr/>
                   </pic:nvPicPr>
                   <pic:blipFill>
-                    <a:blip r:embed="rId19" cstate="print">
-                      <a:extLst>
-                        <a:ext uri="{28A0092B-C50C-407E-A947-70E740481C1C}">
-                          <a14:useLocalDpi xmlns:a14="http://schemas.microsoft.com/office/drawing/2010/main" val="0"/>
-                        </a:ext>
-                      </a:extLst>
-                    </a:blip>
-                    <a:srcRect/>
+                    <a:blip r:embed="rId23"/>
                     <a:stretch>
                       <a:fillRect/>
                     </a:stretch>
                   </pic:blipFill>
-                  <pic:spPr bwMode="auto">
+                  <pic:spPr>
                     <a:xfrm>
                       <a:off x="0" y="0"/>
-                      <a:ext cx="2324735" cy="4649470"/>
+                      <a:ext cx="5563296" cy="3584772"/>
                     </a:xfrm>
                     <a:prstGeom prst="rect">
                       <a:avLst/>
                     </a:prstGeom>
-                    <a:noFill/>
-                    <a:ln>
-                      <a:noFill/>
-                    </a:ln>
                   </pic:spPr>
                 </pic:pic>
               </a:graphicData>
@@ -12277,301 +12461,41 @@
     <w:p>
       <w:pPr>
         <w:rPr>
+          <w:lang w:val="en-US"/>
+        </w:rPr>
+      </w:pPr>
+    </w:p>
+    <w:p>
+      <w:pPr>
+        <w:pStyle w:val="Heading3"/>
+        <w:ind w:left="270"/>
+        <w:rPr>
+          <w:lang w:val="en-US"/>
+        </w:rPr>
+      </w:pPr>
+      <w:r>
+        <w:rPr>
+          <w:lang w:val="en-US"/>
+        </w:rPr>
+        <w:t>Ngoại tuyến</w:t>
+      </w:r>
+    </w:p>
+    <w:p>
+      <w:pPr>
+        <w:rPr>
+          <w:lang w:val="en-US"/>
+        </w:rPr>
+      </w:pPr>
+      <w:r>
+        <w:rPr>
           <w:noProof/>
           <w:lang w:val="en-US"/>
         </w:rPr>
-      </w:pPr>
-      <w:r>
-        <w:rPr>
-          <w:noProof/>
-          <w:lang w:val="en-US"/>
-        </w:rPr>
-        <w:lastRenderedPageBreak/>
         <w:drawing>
-          <wp:inline distT="0" distB="0" distL="0" distR="0" wp14:anchorId="76FC2B22" wp14:editId="34659716">
-            <wp:extent cx="2034540" cy="4069080"/>
-            <wp:effectExtent l="0" t="0" r="3810" b="7620"/>
-            <wp:docPr id="9" name="Picture 9" descr="C:\Users\Admin\AppData\Local\Microsoft\Windows\INetCache\Content.Word\Screenshot_2022-11-10-09-03-18-144_com.example.music.jpg"/>
-            <wp:cNvGraphicFramePr>
-              <a:graphicFrameLocks xmlns:a="http://schemas.openxmlformats.org/drawingml/2006/main" noChangeAspect="1"/>
-            </wp:cNvGraphicFramePr>
-            <a:graphic xmlns:a="http://schemas.openxmlformats.org/drawingml/2006/main">
-              <a:graphicData uri="http://schemas.openxmlformats.org/drawingml/2006/picture">
-                <pic:pic xmlns:pic="http://schemas.openxmlformats.org/drawingml/2006/picture">
-                  <pic:nvPicPr>
-                    <pic:cNvPr id="0" name="Picture 5" descr="C:\Users\Admin\AppData\Local\Microsoft\Windows\INetCache\Content.Word\Screenshot_2022-11-10-09-03-18-144_com.example.music.jpg"/>
-                    <pic:cNvPicPr>
-                      <a:picLocks noChangeAspect="1" noChangeArrowheads="1"/>
-                    </pic:cNvPicPr>
-                  </pic:nvPicPr>
-                  <pic:blipFill>
-                    <a:blip r:embed="rId20" cstate="print">
-                      <a:extLst>
-                        <a:ext uri="{28A0092B-C50C-407E-A947-70E740481C1C}">
-                          <a14:useLocalDpi xmlns:a14="http://schemas.microsoft.com/office/drawing/2010/main" val="0"/>
-                        </a:ext>
-                      </a:extLst>
-                    </a:blip>
-                    <a:srcRect/>
-                    <a:stretch>
-                      <a:fillRect/>
-                    </a:stretch>
-                  </pic:blipFill>
-                  <pic:spPr bwMode="auto">
-                    <a:xfrm>
-                      <a:off x="0" y="0"/>
-                      <a:ext cx="2034540" cy="4069080"/>
-                    </a:xfrm>
-                    <a:prstGeom prst="rect">
-                      <a:avLst/>
-                    </a:prstGeom>
-                    <a:noFill/>
-                    <a:ln>
-                      <a:noFill/>
-                    </a:ln>
-                  </pic:spPr>
-                </pic:pic>
-              </a:graphicData>
-            </a:graphic>
-          </wp:inline>
-        </w:drawing>
-      </w:r>
-      <w:r>
-        <w:rPr>
-          <w:noProof/>
-          <w:lang w:val="en-US"/>
-        </w:rPr>
-        <w:t xml:space="preserve"> </w:t>
-      </w:r>
-      <w:r>
-        <w:rPr>
-          <w:noProof/>
-          <w:lang w:val="en-US"/>
-        </w:rPr>
-        <w:drawing>
-          <wp:inline distT="0" distB="0" distL="0" distR="0" wp14:anchorId="4D15B380" wp14:editId="54942657">
-            <wp:extent cx="2038985" cy="4077970"/>
+          <wp:inline distT="0" distB="0" distL="0" distR="0" wp14:anchorId="4589FD22" wp14:editId="59C0EE12">
+            <wp:extent cx="3017782" cy="2857748"/>
             <wp:effectExtent l="0" t="0" r="0" b="0"/>
-            <wp:docPr id="10" name="Picture 10" descr="C:\Users\Admin\AppData\Local\Microsoft\Windows\INetCache\Content.Word\Screenshot_2022-11-10-09-03-06-348_com.example.music.jpg"/>
-            <wp:cNvGraphicFramePr>
-              <a:graphicFrameLocks xmlns:a="http://schemas.openxmlformats.org/drawingml/2006/main" noChangeAspect="1"/>
-            </wp:cNvGraphicFramePr>
-            <a:graphic xmlns:a="http://schemas.openxmlformats.org/drawingml/2006/main">
-              <a:graphicData uri="http://schemas.openxmlformats.org/drawingml/2006/picture">
-                <pic:pic xmlns:pic="http://schemas.openxmlformats.org/drawingml/2006/picture">
-                  <pic:nvPicPr>
-                    <pic:cNvPr id="0" name="Picture 7" descr="C:\Users\Admin\AppData\Local\Microsoft\Windows\INetCache\Content.Word\Screenshot_2022-11-10-09-03-06-348_com.example.music.jpg"/>
-                    <pic:cNvPicPr>
-                      <a:picLocks noChangeAspect="1" noChangeArrowheads="1"/>
-                    </pic:cNvPicPr>
-                  </pic:nvPicPr>
-                  <pic:blipFill>
-                    <a:blip r:embed="rId21" cstate="print">
-                      <a:extLst>
-                        <a:ext uri="{28A0092B-C50C-407E-A947-70E740481C1C}">
-                          <a14:useLocalDpi xmlns:a14="http://schemas.microsoft.com/office/drawing/2010/main" val="0"/>
-                        </a:ext>
-                      </a:extLst>
-                    </a:blip>
-                    <a:srcRect/>
-                    <a:stretch>
-                      <a:fillRect/>
-                    </a:stretch>
-                  </pic:blipFill>
-                  <pic:spPr bwMode="auto">
-                    <a:xfrm>
-                      <a:off x="0" y="0"/>
-                      <a:ext cx="2038985" cy="4077970"/>
-                    </a:xfrm>
-                    <a:prstGeom prst="rect">
-                      <a:avLst/>
-                    </a:prstGeom>
-                    <a:noFill/>
-                    <a:ln>
-                      <a:noFill/>
-                    </a:ln>
-                  </pic:spPr>
-                </pic:pic>
-              </a:graphicData>
-            </a:graphic>
-          </wp:inline>
-        </w:drawing>
-      </w:r>
-    </w:p>
-    <w:p>
-      <w:pPr>
-        <w:rPr>
-          <w:lang w:val="en-US"/>
-        </w:rPr>
-      </w:pPr>
-      <w:r>
-        <w:rPr>
-          <w:noProof/>
-          <w:lang w:val="en-US"/>
-        </w:rPr>
-        <w:drawing>
-          <wp:inline distT="0" distB="0" distL="0" distR="0" wp14:anchorId="528FC693" wp14:editId="0CCFCE0E">
-            <wp:extent cx="2240280" cy="4480560"/>
-            <wp:effectExtent l="0" t="0" r="7620" b="0"/>
-            <wp:docPr id="12" name="Picture 12" descr="C:\Users\Admin\AppData\Local\Microsoft\Windows\INetCache\Content.Word\Screenshot_2022-11-10-08-59-54-719_com.example.music.jpg"/>
-            <wp:cNvGraphicFramePr>
-              <a:graphicFrameLocks xmlns:a="http://schemas.openxmlformats.org/drawingml/2006/main" noChangeAspect="1"/>
-            </wp:cNvGraphicFramePr>
-            <a:graphic xmlns:a="http://schemas.openxmlformats.org/drawingml/2006/main">
-              <a:graphicData uri="http://schemas.openxmlformats.org/drawingml/2006/picture">
-                <pic:pic xmlns:pic="http://schemas.openxmlformats.org/drawingml/2006/picture">
-                  <pic:nvPicPr>
-                    <pic:cNvPr id="0" name="Picture 9" descr="C:\Users\Admin\AppData\Local\Microsoft\Windows\INetCache\Content.Word\Screenshot_2022-11-10-08-59-54-719_com.example.music.jpg"/>
-                    <pic:cNvPicPr>
-                      <a:picLocks noChangeAspect="1" noChangeArrowheads="1"/>
-                    </pic:cNvPicPr>
-                  </pic:nvPicPr>
-                  <pic:blipFill>
-                    <a:blip r:embed="rId22" cstate="print">
-                      <a:extLst>
-                        <a:ext uri="{28A0092B-C50C-407E-A947-70E740481C1C}">
-                          <a14:useLocalDpi xmlns:a14="http://schemas.microsoft.com/office/drawing/2010/main" val="0"/>
-                        </a:ext>
-                      </a:extLst>
-                    </a:blip>
-                    <a:srcRect/>
-                    <a:stretch>
-                      <a:fillRect/>
-                    </a:stretch>
-                  </pic:blipFill>
-                  <pic:spPr bwMode="auto">
-                    <a:xfrm>
-                      <a:off x="0" y="0"/>
-                      <a:ext cx="2240280" cy="4480560"/>
-                    </a:xfrm>
-                    <a:prstGeom prst="rect">
-                      <a:avLst/>
-                    </a:prstGeom>
-                    <a:noFill/>
-                    <a:ln>
-                      <a:noFill/>
-                    </a:ln>
-                  </pic:spPr>
-                </pic:pic>
-              </a:graphicData>
-            </a:graphic>
-          </wp:inline>
-        </w:drawing>
-      </w:r>
-      <w:r>
-        <w:rPr>
-          <w:lang w:val="en-US"/>
-        </w:rPr>
-        <w:t xml:space="preserve"> </w:t>
-      </w:r>
-      <w:r>
-        <w:rPr>
-          <w:noProof/>
-          <w:lang w:val="en-US"/>
-        </w:rPr>
-        <w:drawing>
-          <wp:inline distT="0" distB="0" distL="0" distR="0" wp14:anchorId="5646AE8C" wp14:editId="72653C85">
-            <wp:extent cx="2240280" cy="4480560"/>
-            <wp:effectExtent l="0" t="0" r="7620" b="0"/>
-            <wp:docPr id="14" name="Picture 14" descr="C:\Users\Admin\AppData\Local\Microsoft\Windows\INetCache\Content.Word\Screenshot_2022-11-10-09-14-41-216_com.example.music.jpg"/>
-            <wp:cNvGraphicFramePr>
-              <a:graphicFrameLocks xmlns:a="http://schemas.openxmlformats.org/drawingml/2006/main" noChangeAspect="1"/>
-            </wp:cNvGraphicFramePr>
-            <a:graphic xmlns:a="http://schemas.openxmlformats.org/drawingml/2006/main">
-              <a:graphicData uri="http://schemas.openxmlformats.org/drawingml/2006/picture">
-                <pic:pic xmlns:pic="http://schemas.openxmlformats.org/drawingml/2006/picture">
-                  <pic:nvPicPr>
-                    <pic:cNvPr id="0" name="Picture 16" descr="C:\Users\Admin\AppData\Local\Microsoft\Windows\INetCache\Content.Word\Screenshot_2022-11-10-09-14-41-216_com.example.music.jpg"/>
-                    <pic:cNvPicPr>
-                      <a:picLocks noChangeAspect="1" noChangeArrowheads="1"/>
-                    </pic:cNvPicPr>
-                  </pic:nvPicPr>
-                  <pic:blipFill>
-                    <a:blip r:embed="rId23" cstate="print">
-                      <a:extLst>
-                        <a:ext uri="{28A0092B-C50C-407E-A947-70E740481C1C}">
-                          <a14:useLocalDpi xmlns:a14="http://schemas.microsoft.com/office/drawing/2010/main" val="0"/>
-                        </a:ext>
-                      </a:extLst>
-                    </a:blip>
-                    <a:srcRect/>
-                    <a:stretch>
-                      <a:fillRect/>
-                    </a:stretch>
-                  </pic:blipFill>
-                  <pic:spPr bwMode="auto">
-                    <a:xfrm>
-                      <a:off x="0" y="0"/>
-                      <a:ext cx="2240280" cy="4480560"/>
-                    </a:xfrm>
-                    <a:prstGeom prst="rect">
-                      <a:avLst/>
-                    </a:prstGeom>
-                    <a:noFill/>
-                    <a:ln>
-                      <a:noFill/>
-                    </a:ln>
-                  </pic:spPr>
-                </pic:pic>
-              </a:graphicData>
-            </a:graphic>
-          </wp:inline>
-        </w:drawing>
-      </w:r>
-    </w:p>
-    <w:p>
-      <w:pPr>
-        <w:rPr>
-          <w:lang w:val="en-US"/>
-        </w:rPr>
-      </w:pPr>
-    </w:p>
-    <w:p>
-      <w:pPr>
-        <w:pStyle w:val="Heading2"/>
-        <w:spacing w:before="0" w:line="360" w:lineRule="auto"/>
-        <w:ind w:left="284"/>
-        <w:rPr>
-          <w:lang w:val="en-US"/>
-        </w:rPr>
-      </w:pPr>
-      <w:r>
-        <w:rPr>
-          <w:lang w:val="en-US"/>
-        </w:rPr>
-        <w:lastRenderedPageBreak/>
-        <w:t>Cơ sở dữ liệu</w:t>
-      </w:r>
-    </w:p>
-    <w:p>
-      <w:pPr>
-        <w:rPr>
-          <w:lang w:val="en-US"/>
-        </w:rPr>
-      </w:pPr>
-      <w:r>
-        <w:rPr>
-          <w:lang w:val="en-US"/>
-        </w:rPr>
-        <w:t>Trực tuyến</w:t>
-      </w:r>
-    </w:p>
-    <w:p>
-      <w:pPr>
-        <w:rPr>
-          <w:lang w:val="en-US"/>
-        </w:rPr>
-      </w:pPr>
-      <w:r>
-        <w:rPr>
-          <w:noProof/>
-          <w:lang w:val="en-US"/>
-        </w:rPr>
-        <w:drawing>
-          <wp:inline distT="0" distB="0" distL="0" distR="0" wp14:anchorId="515CB65B" wp14:editId="21A15726">
-            <wp:extent cx="5760085" cy="3711575"/>
-            <wp:effectExtent l="0" t="0" r="0" b="3175"/>
-            <wp:docPr id="3" name="Picture 3"/>
+            <wp:docPr id="6" name="Picture 6"/>
             <wp:cNvGraphicFramePr>
               <a:graphicFrameLocks xmlns:a="http://schemas.openxmlformats.org/drawingml/2006/main" noChangeAspect="1"/>
             </wp:cNvGraphicFramePr>
@@ -12591,74 +12515,6 @@
                   <pic:spPr>
                     <a:xfrm>
                       <a:off x="0" y="0"/>
-                      <a:ext cx="5760085" cy="3711575"/>
-                    </a:xfrm>
-                    <a:prstGeom prst="rect">
-                      <a:avLst/>
-                    </a:prstGeom>
-                  </pic:spPr>
-                </pic:pic>
-              </a:graphicData>
-            </a:graphic>
-          </wp:inline>
-        </w:drawing>
-      </w:r>
-    </w:p>
-    <w:p>
-      <w:pPr>
-        <w:rPr>
-          <w:lang w:val="en-US"/>
-        </w:rPr>
-      </w:pPr>
-    </w:p>
-    <w:p>
-      <w:pPr>
-        <w:rPr>
-          <w:lang w:val="en-US"/>
-        </w:rPr>
-      </w:pPr>
-      <w:r>
-        <w:rPr>
-          <w:lang w:val="en-US"/>
-        </w:rPr>
-        <w:t>Ngoại tuyến</w:t>
-      </w:r>
-    </w:p>
-    <w:p>
-      <w:pPr>
-        <w:rPr>
-          <w:lang w:val="en-US"/>
-        </w:rPr>
-      </w:pPr>
-      <w:r>
-        <w:rPr>
-          <w:noProof/>
-          <w:lang w:val="en-US"/>
-        </w:rPr>
-        <w:drawing>
-          <wp:inline distT="0" distB="0" distL="0" distR="0" wp14:anchorId="4589FD22" wp14:editId="59C0EE12">
-            <wp:extent cx="3017782" cy="2857748"/>
-            <wp:effectExtent l="0" t="0" r="0" b="0"/>
-            <wp:docPr id="6" name="Picture 6"/>
-            <wp:cNvGraphicFramePr>
-              <a:graphicFrameLocks xmlns:a="http://schemas.openxmlformats.org/drawingml/2006/main" noChangeAspect="1"/>
-            </wp:cNvGraphicFramePr>
-            <a:graphic xmlns:a="http://schemas.openxmlformats.org/drawingml/2006/main">
-              <a:graphicData uri="http://schemas.openxmlformats.org/drawingml/2006/picture">
-                <pic:pic xmlns:pic="http://schemas.openxmlformats.org/drawingml/2006/picture">
-                  <pic:nvPicPr>
-                    <pic:cNvPr id="1" name=""/>
-                    <pic:cNvPicPr/>
-                  </pic:nvPicPr>
-                  <pic:blipFill>
-                    <a:blip r:embed="rId25"/>
-                    <a:stretch>
-                      <a:fillRect/>
-                    </a:stretch>
-                  </pic:blipFill>
-                  <pic:spPr>
-                    <a:xfrm>
-                      <a:off x="0" y="0"/>
                       <a:ext cx="3017782" cy="2857748"/>
                     </a:xfrm>
                     <a:prstGeom prst="rect">
@@ -12722,38 +12578,74 @@
     </w:p>
     <w:p>
       <w:pPr>
-        <w:spacing w:after="0" w:line="360" w:lineRule="auto"/>
-        <w:rPr>
-          <w:szCs w:val="26"/>
-          <w:shd w:val="clear" w:color="auto" w:fill="FFFFFF"/>
-          <w:lang w:val="fr-FR"/>
-        </w:rPr>
-      </w:pPr>
-      <w:r>
-        <w:rPr>
-          <w:szCs w:val="26"/>
-          <w:shd w:val="clear" w:color="auto" w:fill="FFFFFF"/>
-          <w:lang w:val="fr-FR"/>
-        </w:rPr>
-        <w:t>Tạo ra được một ứng dụng nghe nhạc trực tuyến với các chức năng cơ bản như trên.</w:t>
-      </w:r>
-    </w:p>
-    <w:p>
-      <w:pPr>
-        <w:spacing w:after="0" w:line="360" w:lineRule="auto"/>
-        <w:rPr>
-          <w:szCs w:val="26"/>
-          <w:shd w:val="clear" w:color="auto" w:fill="FFFFFF"/>
-          <w:lang w:val="fr-FR"/>
-        </w:rPr>
-      </w:pPr>
-      <w:r>
-        <w:rPr>
-          <w:szCs w:val="26"/>
-          <w:shd w:val="clear" w:color="auto" w:fill="FFFFFF"/>
-          <w:lang w:val="fr-FR"/>
-        </w:rPr>
-        <w:t>Có thêm kiến thức về việc áp dụng các công nghệ đã sử dụng và các công nghệ mới.</w:t>
+        <w:pStyle w:val="ListParagraph"/>
+        <w:numPr>
+          <w:ilvl w:val="0"/>
+          <w:numId w:val="22"/>
+        </w:numPr>
+        <w:rPr>
+          <w:lang w:val="en-US"/>
+        </w:rPr>
+      </w:pPr>
+      <w:r>
+        <w:rPr>
+          <w:lang w:val="en-US"/>
+        </w:rPr>
+        <w:t>Tạo ra được một ứng dụng nghe nhạc trực tuyến với các chức năng cơ bả</w:t>
+      </w:r>
+      <w:r>
+        <w:rPr>
+          <w:lang w:val="en-US"/>
+        </w:rPr>
+        <w:t>n</w:t>
+      </w:r>
+      <w:r>
+        <w:rPr>
+          <w:lang w:val="en-US"/>
+        </w:rPr>
+        <w:t>.</w:t>
+      </w:r>
+    </w:p>
+    <w:p>
+      <w:pPr>
+        <w:pStyle w:val="ListParagraph"/>
+        <w:numPr>
+          <w:ilvl w:val="0"/>
+          <w:numId w:val="22"/>
+        </w:numPr>
+        <w:rPr>
+          <w:lang w:val="en-US"/>
+        </w:rPr>
+      </w:pPr>
+      <w:r>
+        <w:rPr>
+          <w:lang w:val="en-US"/>
+        </w:rPr>
+        <w:t>Có thêm kiến thức về việc áp dụng các công nghệ đã sử dụng và</w:t>
+      </w:r>
+      <w:r>
+        <w:rPr>
+          <w:lang w:val="en-US"/>
+        </w:rPr>
+        <w:t xml:space="preserve"> triển khai</w:t>
+      </w:r>
+      <w:r>
+        <w:rPr>
+          <w:lang w:val="en-US"/>
+        </w:rPr>
+        <w:t xml:space="preserve"> các công nghệ mới</w:t>
+      </w:r>
+      <w:r>
+        <w:rPr>
+          <w:lang w:val="en-US"/>
+        </w:rPr>
+        <w:t xml:space="preserve"> vào ứng dụng</w:t>
+      </w:r>
+      <w:r>
+        <w:rPr>
+          <w:lang w:val="en-US"/>
+        </w:rPr>
+        <w:t>.</w:t>
       </w:r>
     </w:p>
     <w:p>
@@ -12781,72 +12673,72 @@
     </w:p>
     <w:p>
       <w:pPr>
-        <w:spacing w:after="0" w:line="360" w:lineRule="auto"/>
-        <w:rPr>
-          <w:szCs w:val="26"/>
-          <w:shd w:val="clear" w:color="auto" w:fill="FFFFFF"/>
-          <w:lang w:val="fr-FR"/>
-        </w:rPr>
-      </w:pPr>
-      <w:r>
-        <w:rPr>
-          <w:szCs w:val="26"/>
-          <w:shd w:val="clear" w:color="auto" w:fill="FFFFFF"/>
-          <w:lang w:val="fr-FR"/>
+        <w:pStyle w:val="ListParagraph"/>
+        <w:numPr>
+          <w:ilvl w:val="0"/>
+          <w:numId w:val="22"/>
+        </w:numPr>
+        <w:rPr>
+          <w:lang w:val="en-US"/>
+        </w:rPr>
+      </w:pPr>
+      <w:r>
+        <w:rPr>
+          <w:lang w:val="en-US"/>
         </w:rPr>
         <w:t>Giao diện đơn giản, thân thiện và dễ sử dụng.</w:t>
       </w:r>
     </w:p>
     <w:p>
       <w:pPr>
-        <w:spacing w:after="0" w:line="360" w:lineRule="auto"/>
-        <w:rPr>
-          <w:szCs w:val="26"/>
-          <w:shd w:val="clear" w:color="auto" w:fill="FFFFFF"/>
-          <w:lang w:val="fr-FR"/>
-        </w:rPr>
-      </w:pPr>
-      <w:r>
-        <w:rPr>
-          <w:szCs w:val="26"/>
-          <w:shd w:val="clear" w:color="auto" w:fill="FFFFFF"/>
-          <w:lang w:val="fr-FR"/>
+        <w:pStyle w:val="ListParagraph"/>
+        <w:numPr>
+          <w:ilvl w:val="0"/>
+          <w:numId w:val="22"/>
+        </w:numPr>
+        <w:rPr>
+          <w:lang w:val="en-US"/>
+        </w:rPr>
+      </w:pPr>
+      <w:r>
+        <w:rPr>
+          <w:lang w:val="en-US"/>
         </w:rPr>
         <w:t>Tổ chức ứng dụng rõ ràng, chặt chẽ.</w:t>
       </w:r>
     </w:p>
     <w:p>
       <w:pPr>
-        <w:spacing w:after="0" w:line="360" w:lineRule="auto"/>
-        <w:rPr>
-          <w:szCs w:val="26"/>
-          <w:shd w:val="clear" w:color="auto" w:fill="FFFFFF"/>
-          <w:lang w:val="fr-FR"/>
-        </w:rPr>
-      </w:pPr>
-      <w:r>
-        <w:rPr>
-          <w:szCs w:val="26"/>
-          <w:shd w:val="clear" w:color="auto" w:fill="FFFFFF"/>
-          <w:lang w:val="fr-FR"/>
+        <w:pStyle w:val="ListParagraph"/>
+        <w:numPr>
+          <w:ilvl w:val="0"/>
+          <w:numId w:val="22"/>
+        </w:numPr>
+        <w:rPr>
+          <w:lang w:val="en-US"/>
+        </w:rPr>
+      </w:pPr>
+      <w:r>
+        <w:rPr>
+          <w:lang w:val="en-US"/>
         </w:rPr>
         <w:t>Các chức năng dễ tiếp cận và sử dụng.</w:t>
       </w:r>
     </w:p>
     <w:p>
       <w:pPr>
-        <w:spacing w:after="0" w:line="360" w:lineRule="auto"/>
-        <w:rPr>
-          <w:szCs w:val="26"/>
-          <w:shd w:val="clear" w:color="auto" w:fill="FFFFFF"/>
-          <w:lang w:val="fr-FR"/>
-        </w:rPr>
-      </w:pPr>
-      <w:r>
-        <w:rPr>
-          <w:szCs w:val="26"/>
-          <w:shd w:val="clear" w:color="auto" w:fill="FFFFFF"/>
-          <w:lang w:val="fr-FR"/>
+        <w:pStyle w:val="ListParagraph"/>
+        <w:numPr>
+          <w:ilvl w:val="0"/>
+          <w:numId w:val="22"/>
+        </w:numPr>
+        <w:rPr>
+          <w:lang w:val="en-US"/>
+        </w:rPr>
+      </w:pPr>
+      <w:r>
+        <w:rPr>
+          <w:lang w:val="en-US"/>
         </w:rPr>
         <w:t>Chạy được trên nhiều phiên bản Android.</w:t>
       </w:r>
@@ -12876,36 +12768,36 @@
     </w:p>
     <w:p>
       <w:pPr>
-        <w:spacing w:after="0" w:line="360" w:lineRule="auto"/>
-        <w:rPr>
-          <w:szCs w:val="26"/>
-          <w:shd w:val="clear" w:color="auto" w:fill="FFFFFF"/>
-          <w:lang w:val="fr-FR"/>
-        </w:rPr>
-      </w:pPr>
-      <w:r>
-        <w:rPr>
-          <w:szCs w:val="26"/>
-          <w:shd w:val="clear" w:color="auto" w:fill="FFFFFF"/>
-          <w:lang w:val="fr-FR"/>
+        <w:pStyle w:val="ListParagraph"/>
+        <w:numPr>
+          <w:ilvl w:val="0"/>
+          <w:numId w:val="22"/>
+        </w:numPr>
+        <w:rPr>
+          <w:lang w:val="en-US"/>
+        </w:rPr>
+      </w:pPr>
+      <w:r>
+        <w:rPr>
+          <w:lang w:val="en-US"/>
         </w:rPr>
         <w:t>Ứng dụng ít các tính năng nâng cao.</w:t>
       </w:r>
     </w:p>
     <w:p>
       <w:pPr>
-        <w:spacing w:after="0" w:line="360" w:lineRule="auto"/>
-        <w:rPr>
-          <w:szCs w:val="26"/>
-          <w:shd w:val="clear" w:color="auto" w:fill="FFFFFF"/>
-          <w:lang w:val="fr-FR"/>
-        </w:rPr>
-      </w:pPr>
-      <w:r>
-        <w:rPr>
-          <w:szCs w:val="26"/>
-          <w:shd w:val="clear" w:color="auto" w:fill="FFFFFF"/>
-          <w:lang w:val="fr-FR"/>
+        <w:pStyle w:val="ListParagraph"/>
+        <w:numPr>
+          <w:ilvl w:val="0"/>
+          <w:numId w:val="22"/>
+        </w:numPr>
+        <w:rPr>
+          <w:lang w:val="en-US"/>
+        </w:rPr>
+      </w:pPr>
+      <w:r>
+        <w:rPr>
+          <w:lang w:val="en-US"/>
         </w:rPr>
         <w:t>Giao diện còn khá phức tạp và không mang tính thẩm mỹ cao.</w:t>
       </w:r>
@@ -12935,36 +12827,36 @@
     </w:p>
     <w:p>
       <w:pPr>
-        <w:spacing w:after="0" w:line="360" w:lineRule="auto"/>
-        <w:rPr>
-          <w:szCs w:val="26"/>
-          <w:shd w:val="clear" w:color="auto" w:fill="FFFFFF"/>
-          <w:lang w:val="fr-FR"/>
-        </w:rPr>
-      </w:pPr>
-      <w:r>
-        <w:rPr>
-          <w:szCs w:val="26"/>
-          <w:shd w:val="clear" w:color="auto" w:fill="FFFFFF"/>
-          <w:lang w:val="fr-FR"/>
+        <w:pStyle w:val="ListParagraph"/>
+        <w:numPr>
+          <w:ilvl w:val="0"/>
+          <w:numId w:val="22"/>
+        </w:numPr>
+        <w:rPr>
+          <w:lang w:val="en-US"/>
+        </w:rPr>
+      </w:pPr>
+      <w:r>
+        <w:rPr>
+          <w:lang w:val="en-US"/>
         </w:rPr>
         <w:t>Khó khăn trong công tác kiểm thử.</w:t>
       </w:r>
     </w:p>
     <w:p>
       <w:pPr>
-        <w:spacing w:after="0" w:line="360" w:lineRule="auto"/>
-        <w:rPr>
-          <w:szCs w:val="26"/>
-          <w:shd w:val="clear" w:color="auto" w:fill="FFFFFF"/>
-          <w:lang w:val="fr-FR"/>
-        </w:rPr>
-      </w:pPr>
-      <w:r>
-        <w:rPr>
-          <w:szCs w:val="26"/>
-          <w:shd w:val="clear" w:color="auto" w:fill="FFFFFF"/>
-          <w:lang w:val="fr-FR"/>
+        <w:pStyle w:val="ListParagraph"/>
+        <w:numPr>
+          <w:ilvl w:val="0"/>
+          <w:numId w:val="22"/>
+        </w:numPr>
+        <w:rPr>
+          <w:lang w:val="en-US"/>
+        </w:rPr>
+      </w:pPr>
+      <w:r>
+        <w:rPr>
+          <w:lang w:val="en-US"/>
         </w:rPr>
         <w:t>Khó khăn trong việc tiếp cận và thực hiện các chức năng nâng cao.</w:t>
       </w:r>
@@ -12994,36 +12886,36 @@
     </w:p>
     <w:p>
       <w:pPr>
-        <w:spacing w:after="0" w:line="360" w:lineRule="auto"/>
-        <w:rPr>
-          <w:szCs w:val="26"/>
-          <w:shd w:val="clear" w:color="auto" w:fill="FFFFFF"/>
-          <w:lang w:val="fr-FR"/>
-        </w:rPr>
-      </w:pPr>
-      <w:r>
-        <w:rPr>
-          <w:szCs w:val="26"/>
-          <w:shd w:val="clear" w:color="auto" w:fill="FFFFFF"/>
-          <w:lang w:val="fr-FR"/>
+        <w:pStyle w:val="ListParagraph"/>
+        <w:numPr>
+          <w:ilvl w:val="0"/>
+          <w:numId w:val="22"/>
+        </w:numPr>
+        <w:rPr>
+          <w:lang w:val="en-US"/>
+        </w:rPr>
+      </w:pPr>
+      <w:r>
+        <w:rPr>
+          <w:lang w:val="en-US"/>
         </w:rPr>
         <w:t>Biết cách xây dựng một ứng dụng nghe nhạc trực tuyến và hiểu được cách thức vận hành của một ứng dụng di động.</w:t>
       </w:r>
     </w:p>
     <w:p>
       <w:pPr>
-        <w:spacing w:after="0" w:line="360" w:lineRule="auto"/>
-        <w:rPr>
-          <w:szCs w:val="26"/>
-          <w:shd w:val="clear" w:color="auto" w:fill="FFFFFF"/>
-          <w:lang w:val="fr-FR"/>
-        </w:rPr>
-      </w:pPr>
-      <w:r>
-        <w:rPr>
-          <w:szCs w:val="26"/>
-          <w:shd w:val="clear" w:color="auto" w:fill="FFFFFF"/>
-          <w:lang w:val="fr-FR"/>
+        <w:pStyle w:val="ListParagraph"/>
+        <w:numPr>
+          <w:ilvl w:val="0"/>
+          <w:numId w:val="22"/>
+        </w:numPr>
+        <w:rPr>
+          <w:lang w:val="en-US"/>
+        </w:rPr>
+      </w:pPr>
+      <w:r>
+        <w:rPr>
+          <w:lang w:val="en-US"/>
         </w:rPr>
         <w:t>Hiểu hơn về cách thức phối hợp giữa các nền tảng, công nghệ lập trình.</w:t>
       </w:r>
@@ -13053,72 +12945,80 @@
     </w:p>
     <w:p>
       <w:pPr>
-        <w:spacing w:after="0" w:line="360" w:lineRule="auto"/>
-        <w:rPr>
-          <w:szCs w:val="26"/>
-          <w:shd w:val="clear" w:color="auto" w:fill="FFFFFF"/>
-          <w:lang w:val="fr-FR"/>
-        </w:rPr>
-      </w:pPr>
-      <w:r>
-        <w:rPr>
-          <w:szCs w:val="26"/>
-          <w:shd w:val="clear" w:color="auto" w:fill="FFFFFF"/>
-          <w:lang w:val="fr-FR"/>
+        <w:pStyle w:val="ListParagraph"/>
+        <w:numPr>
+          <w:ilvl w:val="0"/>
+          <w:numId w:val="22"/>
+        </w:numPr>
+        <w:rPr>
+          <w:lang w:val="en-US"/>
+        </w:rPr>
+      </w:pPr>
+      <w:r>
+        <w:rPr>
+          <w:lang w:val="en-US"/>
         </w:rPr>
         <w:t>Cải thiện tốc độ phản hồi của ứng dụng trên mọi thao tác của người dùng.</w:t>
       </w:r>
     </w:p>
     <w:p>
       <w:pPr>
-        <w:spacing w:after="0" w:line="360" w:lineRule="auto"/>
-        <w:rPr>
-          <w:szCs w:val="26"/>
-          <w:shd w:val="clear" w:color="auto" w:fill="FFFFFF"/>
-          <w:lang w:val="fr-FR"/>
-        </w:rPr>
-      </w:pPr>
-      <w:r>
-        <w:rPr>
-          <w:szCs w:val="26"/>
-          <w:shd w:val="clear" w:color="auto" w:fill="FFFFFF"/>
-          <w:lang w:val="fr-FR"/>
-        </w:rPr>
-        <w:t>Cải thiện giao diện ứng dụng trở nên đơn giản và đẹp, trực quan, dễ sử dụng hơn.</w:t>
-      </w:r>
-    </w:p>
-    <w:p>
-      <w:pPr>
-        <w:spacing w:after="0" w:line="360" w:lineRule="auto"/>
-        <w:rPr>
-          <w:szCs w:val="26"/>
-          <w:shd w:val="clear" w:color="auto" w:fill="FFFFFF"/>
-          <w:lang w:val="fr-FR"/>
-        </w:rPr>
-      </w:pPr>
-      <w:r>
-        <w:rPr>
-          <w:szCs w:val="26"/>
-          <w:shd w:val="clear" w:color="auto" w:fill="FFFFFF"/>
-          <w:lang w:val="fr-FR"/>
+        <w:pStyle w:val="ListParagraph"/>
+        <w:numPr>
+          <w:ilvl w:val="0"/>
+          <w:numId w:val="22"/>
+        </w:numPr>
+        <w:rPr>
+          <w:lang w:val="en-US"/>
+        </w:rPr>
+      </w:pPr>
+      <w:r>
+        <w:rPr>
+          <w:lang w:val="en-US"/>
+        </w:rPr>
+        <w:t>Cải thiện giao diện ứng dụng trở nên đơn giản và đẹp, trực quan, dễ sử dụng hơn</w:t>
+      </w:r>
+      <w:bookmarkStart w:id="20" w:name="_GoBack"/>
+      <w:bookmarkEnd w:id="20"/>
+      <w:r>
+        <w:rPr>
+          <w:lang w:val="en-US"/>
+        </w:rPr>
+        <w:t>.</w:t>
+      </w:r>
+    </w:p>
+    <w:p>
+      <w:pPr>
+        <w:pStyle w:val="ListParagraph"/>
+        <w:numPr>
+          <w:ilvl w:val="0"/>
+          <w:numId w:val="22"/>
+        </w:numPr>
+        <w:rPr>
+          <w:lang w:val="en-US"/>
+        </w:rPr>
+      </w:pPr>
+      <w:r>
+        <w:rPr>
+          <w:lang w:val="en-US"/>
         </w:rPr>
         <w:t>Xây dựng thêm phiên bản miễn phí và trả phí cho ứng dụng</w:t>
       </w:r>
     </w:p>
     <w:p>
       <w:pPr>
-        <w:spacing w:after="0" w:line="360" w:lineRule="auto"/>
-        <w:rPr>
-          <w:szCs w:val="26"/>
-          <w:shd w:val="clear" w:color="auto" w:fill="FFFFFF"/>
-          <w:lang w:val="fr-FR"/>
-        </w:rPr>
-      </w:pPr>
-      <w:r>
-        <w:rPr>
-          <w:szCs w:val="26"/>
-          <w:shd w:val="clear" w:color="auto" w:fill="FFFFFF"/>
-          <w:lang w:val="fr-FR"/>
+        <w:pStyle w:val="ListParagraph"/>
+        <w:numPr>
+          <w:ilvl w:val="0"/>
+          <w:numId w:val="22"/>
+        </w:numPr>
+        <w:rPr>
+          <w:lang w:val="en-US"/>
+        </w:rPr>
+      </w:pPr>
+      <w:r>
+        <w:rPr>
+          <w:lang w:val="en-US"/>
         </w:rPr>
         <w:t>Thêm các tính năng nâng cao như tích hợp AI và ML vào ứng dụng.</w:t>
       </w:r>
@@ -13158,7 +13058,6 @@
         <w:rPr>
           <w:lang w:val="en-US"/>
         </w:rPr>
-        <w:lastRenderedPageBreak/>
         <w:t>TÀI LIỆU THAM KHẢO</w:t>
       </w:r>
       <w:bookmarkEnd w:id="21"/>
@@ -13242,29 +13141,29 @@
         </w:rPr>
         <w:t xml:space="preserve">[3] </w:t>
       </w:r>
+      <w:hyperlink r:id="rId25" w:history="1">
+        <w:r>
+          <w:rPr>
+            <w:szCs w:val="26"/>
+          </w:rPr>
+          <w:t xml:space="preserve"> </w:t>
+        </w:r>
+        <w:r>
+          <w:t>https://csc.edu.vn/lap-trinh-di-dong/tin-tuc/kham-pha-lap-trinh-di-dong/hoc-lap-trinh-android</w:t>
+        </w:r>
+      </w:hyperlink>
+    </w:p>
+    <w:p>
+      <w:pPr>
+        <w:spacing w:after="0" w:line="360" w:lineRule="auto"/>
+      </w:pPr>
+      <w:r>
+        <w:rPr>
+          <w:szCs w:val="26"/>
+        </w:rPr>
+        <w:t xml:space="preserve">[4] </w:t>
+      </w:r>
       <w:hyperlink r:id="rId26" w:history="1">
-        <w:r>
-          <w:rPr>
-            <w:szCs w:val="26"/>
-          </w:rPr>
-          <w:t xml:space="preserve"> </w:t>
-        </w:r>
-        <w:r>
-          <w:t>https://csc.edu.vn/lap-trinh-di-dong/tin-tuc/kham-pha-lap-trinh-di-dong/hoc-lap-trinh-android</w:t>
-        </w:r>
-      </w:hyperlink>
-    </w:p>
-    <w:p>
-      <w:pPr>
-        <w:spacing w:after="0" w:line="360" w:lineRule="auto"/>
-      </w:pPr>
-      <w:r>
-        <w:rPr>
-          <w:szCs w:val="26"/>
-        </w:rPr>
-        <w:t xml:space="preserve">[4] </w:t>
-      </w:r>
-      <w:hyperlink r:id="rId27" w:history="1">
         <w:r>
           <w:t>https://developer.android.com/</w:t>
         </w:r>
@@ -13278,8 +13177,8 @@
       </w:pPr>
     </w:p>
     <w:sectPr>
-      <w:headerReference w:type="default" r:id="rId28"/>
-      <w:footerReference w:type="default" r:id="rId29"/>
+      <w:headerReference w:type="default" r:id="rId27"/>
+      <w:footerReference w:type="default" r:id="rId28"/>
       <w:pgSz w:w="11906" w:h="16838"/>
       <w:pgMar w:top="1134" w:right="1134" w:bottom="1134" w:left="1701" w:header="720" w:footer="720" w:gutter="0"/>
       <w:pgNumType w:start="1"/>
@@ -13342,7 +13241,6 @@
         <w:docPartUnique/>
       </w:docPartObj>
     </w:sdtPr>
-    <w:sdtEndPr/>
     <w:sdtContent>
       <w:p>
         <w:pPr>
@@ -15890,6 +15788,9 @@
     <w:abstractNumId w:val="10"/>
   </w:num>
   <w:num w:numId="35">
+    <w:abstractNumId w:val="10"/>
+  </w:num>
+  <w:num w:numId="36">
     <w:abstractNumId w:val="10"/>
   </w:num>
   <w:numIdMacAtCleanup w:val="20"/>
@@ -17125,7 +17026,7 @@
 </file>
 
 <file path=customXml/itemProps1.xml><?xml version="1.0" encoding="utf-8"?>
-<ds:datastoreItem xmlns:ds="http://schemas.openxmlformats.org/officeDocument/2006/customXml" ds:itemID="{47742249-CCE3-4969-B28C-498E1D45931F}">
+<ds:datastoreItem xmlns:ds="http://schemas.openxmlformats.org/officeDocument/2006/customXml" ds:itemID="{40EF8BA3-ED1A-4AB3-89DF-A1D515C6C60A}">
   <ds:schemaRefs>
     <ds:schemaRef ds:uri="http://schemas.openxmlformats.org/officeDocument/2006/bibliography"/>
   </ds:schemaRefs>

</xml_diff>

<commit_message>
observe internet connection added
</commit_message>
<xml_diff>
--- a/PlanExcel/document_tlcn.docx
+++ b/PlanExcel/document_tlcn.docx
@@ -5484,10 +5484,10 @@
           <w:lang w:val="en-US"/>
         </w:rPr>
         <w:drawing>
-          <wp:inline distT="0" distB="0" distL="0" distR="0" wp14:anchorId="0E1355A2" wp14:editId="6DE3525C">
-            <wp:extent cx="5760085" cy="5809581"/>
-            <wp:effectExtent l="0" t="0" r="0" b="1270"/>
-            <wp:docPr id="4" name="Picture 4" descr="C:\Users\Admin\Downloads\music_uc_diagram-Page-1.drawio (2).png"/>
+          <wp:inline distT="0" distB="0" distL="0" distR="0" wp14:anchorId="33BCCD65" wp14:editId="6830093D">
+            <wp:extent cx="5760085" cy="7473315"/>
+            <wp:effectExtent l="0" t="0" r="0" b="0"/>
+            <wp:docPr id="7" name="Picture 7"/>
             <wp:cNvGraphicFramePr>
               <a:graphicFrameLocks xmlns:a="http://schemas.openxmlformats.org/drawingml/2006/main" noChangeAspect="1"/>
             </wp:cNvGraphicFramePr>
@@ -5495,10 +5495,8 @@
               <a:graphicData uri="http://schemas.openxmlformats.org/drawingml/2006/picture">
                 <pic:pic xmlns:pic="http://schemas.openxmlformats.org/drawingml/2006/picture">
                   <pic:nvPicPr>
-                    <pic:cNvPr id="0" name="Picture 3" descr="C:\Users\Admin\Downloads\music_uc_diagram-Page-1.drawio (2).png"/>
-                    <pic:cNvPicPr>
-                      <a:picLocks noChangeAspect="1" noChangeArrowheads="1"/>
-                    </pic:cNvPicPr>
+                    <pic:cNvPr id="7" name="music_uc_diagram-Page-1.drawio (2).png"/>
+                    <pic:cNvPicPr/>
                   </pic:nvPicPr>
                   <pic:blipFill>
                     <a:blip r:embed="rId12">
@@ -5508,23 +5506,18 @@
                         </a:ext>
                       </a:extLst>
                     </a:blip>
-                    <a:srcRect/>
                     <a:stretch>
                       <a:fillRect/>
                     </a:stretch>
                   </pic:blipFill>
-                  <pic:spPr bwMode="auto">
+                  <pic:spPr>
                     <a:xfrm>
                       <a:off x="0" y="0"/>
-                      <a:ext cx="5760085" cy="5809581"/>
+                      <a:ext cx="5760085" cy="7473315"/>
                     </a:xfrm>
                     <a:prstGeom prst="rect">
                       <a:avLst/>
                     </a:prstGeom>
-                    <a:noFill/>
-                    <a:ln>
-                      <a:noFill/>
-                    </a:ln>
                   </pic:spPr>
                 </pic:pic>
               </a:graphicData>
@@ -5535,8 +5528,15 @@
     </w:p>
     <w:p>
       <w:pPr>
-        <w:pStyle w:val="NoSpacing"/>
-      </w:pPr>
+        <w:spacing w:line="259" w:lineRule="auto"/>
+        <w:ind w:firstLine="0"/>
+        <w:jc w:val="left"/>
+      </w:pPr>
+      <w:r>
+        <w:br w:type="page"/>
+      </w:r>
+      <w:bookmarkStart w:id="17" w:name="_GoBack"/>
+      <w:bookmarkEnd w:id="17"/>
     </w:p>
     <w:p>
       <w:pPr>
@@ -5556,6 +5556,7 @@
           <w:color w:val="000000" w:themeColor="text1"/>
           <w:szCs w:val="26"/>
         </w:rPr>
+        <w:lastRenderedPageBreak/>
         <w:t>Vớ</w:t>
       </w:r>
       <w:r>
@@ -5679,7 +5680,6 @@
           <w:color w:val="000000"/>
           <w:szCs w:val="26"/>
         </w:rPr>
-        <w:lastRenderedPageBreak/>
         <w:t>Quản lý bình luận.</w:t>
       </w:r>
     </w:p>
@@ -5989,18 +5989,19 @@
           <w:lang w:val="en-US"/>
         </w:rPr>
       </w:pPr>
-      <w:bookmarkStart w:id="17" w:name="_Toc119071231"/>
+      <w:bookmarkStart w:id="18" w:name="_Toc119071231"/>
       <w:r>
         <w:rPr>
           <w:lang w:val="en-US"/>
         </w:rPr>
         <w:t>Đặc tả chức năng</w:t>
       </w:r>
-      <w:bookmarkEnd w:id="17"/>
+      <w:bookmarkEnd w:id="18"/>
     </w:p>
     <w:p>
       <w:pPr>
         <w:pStyle w:val="Heading3"/>
+        <w:ind w:left="270"/>
       </w:pPr>
       <w:r>
         <w:t>Đăng ký</w:t>
@@ -6265,6 +6266,7 @@
                 <w:rFonts w:ascii="Times New Roman" w:hAnsi="Times New Roman" w:cs="Times New Roman"/>
                 <w:szCs w:val="26"/>
               </w:rPr>
+              <w:lastRenderedPageBreak/>
               <w:t>Tiền điều kiện</w:t>
             </w:r>
           </w:p>
@@ -6452,7 +6454,6 @@
         <w:ind w:left="288"/>
       </w:pPr>
       <w:r>
-        <w:lastRenderedPageBreak/>
         <w:t>Đăng nhập</w:t>
       </w:r>
     </w:p>
@@ -7152,6 +7153,7 @@
                 <w:rFonts w:ascii="Times New Roman" w:hAnsi="Times New Roman" w:cs="Times New Roman"/>
                 <w:szCs w:val="26"/>
               </w:rPr>
+              <w:lastRenderedPageBreak/>
               <w:t>Điều kiện kích hoạt</w:t>
             </w:r>
           </w:p>
@@ -7381,7 +7383,6 @@
                 <w:rFonts w:ascii="Times New Roman" w:hAnsi="Times New Roman" w:cs="Times New Roman"/>
                 <w:szCs w:val="26"/>
               </w:rPr>
-              <w:lastRenderedPageBreak/>
               <w:t>Hệ thống xác nhận đăng xuất và đưa người dùng về màn hình đăng nhập</w:t>
             </w:r>
           </w:p>
@@ -7993,6 +7994,7 @@
                 <w:rFonts w:ascii="Times New Roman" w:hAnsi="Times New Roman" w:cs="Times New Roman"/>
                 <w:szCs w:val="26"/>
               </w:rPr>
+              <w:lastRenderedPageBreak/>
               <w:t>Tác nhân</w:t>
             </w:r>
           </w:p>
@@ -8211,7 +8213,6 @@
                 <w:rFonts w:ascii="Times New Roman" w:hAnsi="Times New Roman" w:cs="Times New Roman"/>
                 <w:szCs w:val="26"/>
               </w:rPr>
-              <w:lastRenderedPageBreak/>
               <w:t>Kết quả mong đợi</w:t>
             </w:r>
           </w:p>
@@ -8845,6 +8846,7 @@
           <w:rFonts w:ascii="Times New Roman" w:hAnsi="Times New Roman" w:cs="Times New Roman"/>
           <w:szCs w:val="26"/>
         </w:rPr>
+        <w:lastRenderedPageBreak/>
         <w:br w:type="page"/>
       </w:r>
     </w:p>
@@ -11244,7 +11246,7 @@
           <w:lang w:val="en-US"/>
         </w:rPr>
       </w:pPr>
-      <w:bookmarkStart w:id="18" w:name="_Toc119071232"/>
+      <w:bookmarkStart w:id="19" w:name="_Toc119071232"/>
       <w:r>
         <w:rPr>
           <w:lang w:val="en-US"/>
@@ -11252,7 +11254,7 @@
         <w:lastRenderedPageBreak/>
         <w:t>Thiết kế cơ sở dữ liệu</w:t>
       </w:r>
-      <w:bookmarkEnd w:id="18"/>
+      <w:bookmarkEnd w:id="19"/>
     </w:p>
     <w:p>
       <w:pPr>
@@ -11621,7 +11623,7 @@
           <w:lang w:val="en-US"/>
         </w:rPr>
       </w:pPr>
-      <w:bookmarkStart w:id="19" w:name="_Toc119071233"/>
+      <w:bookmarkStart w:id="20" w:name="_Toc119071233"/>
       <w:r>
         <w:rPr>
           <w:lang w:val="en-US"/>
@@ -11634,7 +11636,7 @@
         </w:rPr>
         <w:t>n</w:t>
       </w:r>
-      <w:bookmarkEnd w:id="19"/>
+      <w:bookmarkEnd w:id="20"/>
     </w:p>
     <w:p>
       <w:pPr>
@@ -12175,6 +12177,7 @@
       </w:pPr>
       <w:r>
         <w:rPr>
+          <w:noProof/>
           <w:lang w:val="en-US"/>
         </w:rPr>
         <w:drawing>
@@ -12285,7 +12288,7 @@
             <v:path o:extrusionok="f" gradientshapeok="t" o:connecttype="rect"/>
             <o:lock v:ext="edit" aspectratio="t"/>
           </v:shapetype>
-          <v:shape id="_x0000_i1048" type="#_x0000_t75" style="width:212.4pt;height:471.6pt">
+          <v:shape id="_x0000_i1025" type="#_x0000_t75" style="width:212.4pt;height:471.6pt">
             <v:imagedata r:id="rId19" o:title="Screenshot_20221205-183445_MUSIC"/>
           </v:shape>
         </w:pict>
@@ -12298,7 +12301,7 @@
       </w:r>
       <w:r>
         <w:pict w14:anchorId="0E2617CA">
-          <v:shape id="_x0000_i1029" type="#_x0000_t75" style="width:211.2pt;height:471.6pt">
+          <v:shape id="_x0000_i1026" type="#_x0000_t75" style="width:211.2pt;height:471.6pt">
             <v:imagedata r:id="rId20" o:title="Screenshot_20221205-183526_MUSIC"/>
           </v:shape>
         </w:pict>
@@ -12325,7 +12328,7 @@
           <w:lang w:val="en-US"/>
         </w:rPr>
         <w:pict w14:anchorId="3D2F66D1">
-          <v:shape id="_x0000_i1039" type="#_x0000_t75" style="width:216.6pt;height:482.4pt">
+          <v:shape id="_x0000_i1027" type="#_x0000_t75" style="width:216.6pt;height:482.4pt">
             <v:imagedata r:id="rId21" o:title="Screenshot_20221205-183800_MUSIC"/>
           </v:shape>
         </w:pict>
@@ -12343,7 +12346,7 @@
           <w:lang w:val="en-US"/>
         </w:rPr>
         <w:pict w14:anchorId="60E0E3C2">
-          <v:shape id="_x0000_i1072" type="#_x0000_t75" style="width:215.4pt;height:482.4pt">
+          <v:shape id="_x0000_i1028" type="#_x0000_t75" style="width:215.4pt;height:482.4pt">
             <v:imagedata r:id="rId22" o:title="Screenshot_20221205-183819_MUSIC"/>
           </v:shape>
         </w:pict>
@@ -12976,15 +12979,7 @@
         <w:rPr>
           <w:lang w:val="en-US"/>
         </w:rPr>
-        <w:t>Cải thiện giao diện ứng dụng trở nên đơn giản và đẹp, trực quan, dễ sử dụng hơn</w:t>
-      </w:r>
-      <w:bookmarkStart w:id="20" w:name="_GoBack"/>
-      <w:bookmarkEnd w:id="20"/>
-      <w:r>
-        <w:rPr>
-          <w:lang w:val="en-US"/>
-        </w:rPr>
-        <w:t>.</w:t>
+        <w:t>Cải thiện giao diện ứng dụng trở nên đơn giản và đẹp, trực quan, dễ sử dụng hơn.</w:t>
       </w:r>
     </w:p>
     <w:p>
@@ -13241,6 +13236,7 @@
         <w:docPartUnique/>
       </w:docPartObj>
     </w:sdtPr>
+    <w:sdtEndPr/>
     <w:sdtContent>
       <w:p>
         <w:pPr>
@@ -13260,7 +13256,7 @@
           <w:rPr>
             <w:noProof/>
           </w:rPr>
-          <w:t>17</w:t>
+          <w:t>10</w:t>
         </w:r>
         <w:r>
           <w:fldChar w:fldCharType="end"/>
@@ -17026,7 +17022,7 @@
 </file>
 
 <file path=customXml/itemProps1.xml><?xml version="1.0" encoding="utf-8"?>
-<ds:datastoreItem xmlns:ds="http://schemas.openxmlformats.org/officeDocument/2006/customXml" ds:itemID="{40EF8BA3-ED1A-4AB3-89DF-A1D515C6C60A}">
+<ds:datastoreItem xmlns:ds="http://schemas.openxmlformats.org/officeDocument/2006/customXml" ds:itemID="{1702CD7E-80C8-427D-81DA-DB62ED9FEE6F}">
   <ds:schemaRefs>
     <ds:schemaRef ds:uri="http://schemas.openxmlformats.org/officeDocument/2006/bibliography"/>
   </ds:schemaRefs>

</xml_diff>